<commit_message>
Documentation Update End Sprint 1
</commit_message>
<xml_diff>
--- a/documentation/Mind Reader Product Design Document - Team Five Guys.docx
+++ b/documentation/Mind Reader Product Design Document - Team Five Guys.docx
@@ -127,7 +127,7 @@
         <w:tblStyle w:val="Table1"/>
         <w:tblW w:w="9360.0" w:type="dxa"/>
         <w:jc w:val="left"/>
-        <w:tblInd w:w="10.0" w:type="dxa"/>
+        <w:tblInd w:w="-85.0" w:type="dxa"/>
         <w:tblLayout w:type="fixed"/>
         <w:tblLook w:val="0400"/>
       </w:tblPr>
@@ -1233,6 +1233,108 @@
           </w:p>
         </w:tc>
       </w:tr>
+      <w:tr>
+        <w:trPr>
+          <w:cantSplit w:val="1"/>
+          <w:trHeight w:val="980.6400000000001" w:hRule="atLeast"/>
+          <w:tblHeader w:val="0"/>
+        </w:trPr>
+        <w:tc>
+          <w:tcPr>
+            <w:tcBorders>
+              <w:top w:color="000000" w:space="0" w:sz="8" w:val="single"/>
+              <w:left w:color="000000" w:space="0" w:sz="8" w:val="single"/>
+              <w:bottom w:color="000000" w:space="0" w:sz="8" w:val="single"/>
+              <w:right w:color="000000" w:space="0" w:sz="8" w:val="single"/>
+            </w:tcBorders>
+          </w:tcPr>
+          <w:p>
+            <w:pPr>
+              <w:spacing w:after="0" w:line="259" w:lineRule="auto"/>
+              <w:ind w:left="0" w:firstLine="0"/>
+              <w:rPr/>
+            </w:pPr>
+            <w:r>
+              <w:rPr>
+                <w:rtl w:val="0"/>
+              </w:rPr>
+              <w:t xml:space="preserve">0.8</w:t>
+            </w:r>
+          </w:p>
+        </w:tc>
+        <w:tc>
+          <w:tcPr>
+            <w:tcBorders>
+              <w:top w:color="000000" w:space="0" w:sz="8" w:val="single"/>
+              <w:left w:color="000000" w:space="0" w:sz="8" w:val="single"/>
+              <w:bottom w:color="000000" w:space="0" w:sz="8" w:val="single"/>
+              <w:right w:color="000000" w:space="0" w:sz="8" w:val="single"/>
+            </w:tcBorders>
+          </w:tcPr>
+          <w:p>
+            <w:pPr>
+              <w:spacing w:after="0" w:line="259" w:lineRule="auto"/>
+              <w:ind w:left="0" w:firstLine="0"/>
+              <w:rPr/>
+            </w:pPr>
+            <w:r>
+              <w:rPr>
+                <w:rtl w:val="0"/>
+              </w:rPr>
+              <w:t xml:space="preserve">11/1/2022</w:t>
+            </w:r>
+          </w:p>
+        </w:tc>
+        <w:tc>
+          <w:tcPr>
+            <w:tcBorders>
+              <w:top w:color="000000" w:space="0" w:sz="8" w:val="single"/>
+              <w:left w:color="000000" w:space="0" w:sz="8" w:val="single"/>
+              <w:bottom w:color="000000" w:space="0" w:sz="8" w:val="single"/>
+              <w:right w:color="000000" w:space="0" w:sz="8" w:val="single"/>
+            </w:tcBorders>
+          </w:tcPr>
+          <w:p>
+            <w:pPr>
+              <w:spacing w:after="0" w:line="259" w:lineRule="auto"/>
+              <w:ind w:firstLine="0"/>
+              <w:rPr/>
+            </w:pPr>
+            <w:r>
+              <w:rPr>
+                <w:rtl w:val="0"/>
+              </w:rPr>
+              <w:t xml:space="preserve">Continuing previous implementation of functional requirements that have not yet been completed.</w:t>
+            </w:r>
+          </w:p>
+        </w:tc>
+        <w:tc>
+          <w:tcPr>
+            <w:tcBorders>
+              <w:top w:color="000000" w:space="0" w:sz="8" w:val="single"/>
+              <w:left w:color="000000" w:space="0" w:sz="8" w:val="single"/>
+              <w:bottom w:color="000000" w:space="0" w:sz="8" w:val="single"/>
+              <w:right w:color="000000" w:space="0" w:sz="8" w:val="single"/>
+            </w:tcBorders>
+            <w:vAlign w:val="center"/>
+          </w:tcPr>
+          <w:p>
+            <w:pPr>
+              <w:ind w:left="0"/>
+              <w:rPr>
+                <w:rFonts w:ascii="Arial" w:cs="Arial" w:eastAsia="Arial" w:hAnsi="Arial"/>
+              </w:rPr>
+            </w:pPr>
+            <w:r>
+              <w:rPr>
+                <w:rFonts w:ascii="Arial" w:cs="Arial" w:eastAsia="Arial" w:hAnsi="Arial"/>
+                <w:rtl w:val="0"/>
+              </w:rPr>
+              <w:t xml:space="preserve">Zachary Chenausky, Jigme Rinji Sherpa, Clay Lewis, Haris Javed, Saad Javed</w:t>
+            </w:r>
+          </w:p>
+        </w:tc>
+      </w:tr>
     </w:tbl>
     <w:p>
       <w:pPr>
@@ -1273,12 +1375,12 @@
           <wp:inline distB="114300" distT="114300" distL="114300" distR="114300">
             <wp:extent cx="5514975" cy="2346798"/>
             <wp:effectExtent b="0" l="0" r="0" t="0"/>
-            <wp:docPr id="4950" name="image7.png"/>
+            <wp:docPr id="4950" name="image3.png"/>
             <a:graphic>
               <a:graphicData uri="http://schemas.openxmlformats.org/drawingml/2006/picture">
                 <pic:pic>
                   <pic:nvPicPr>
-                    <pic:cNvPr id="0" name="image7.png"/>
+                    <pic:cNvPr id="0" name="image3.png"/>
                     <pic:cNvPicPr preferRelativeResize="0"/>
                   </pic:nvPicPr>
                   <pic:blipFill>
@@ -1356,12 +1458,12 @@
           <wp:inline distB="114300" distT="114300" distL="114300" distR="114300">
             <wp:extent cx="5767242" cy="4508262"/>
             <wp:effectExtent b="0" l="0" r="0" t="0"/>
-            <wp:docPr id="4953" name="image2.png"/>
+            <wp:docPr id="4953" name="image6.png"/>
             <a:graphic>
               <a:graphicData uri="http://schemas.openxmlformats.org/drawingml/2006/picture">
                 <pic:pic>
                   <pic:nvPicPr>
-                    <pic:cNvPr id="0" name="image2.png"/>
+                    <pic:cNvPr id="0" name="image6.png"/>
                     <pic:cNvPicPr preferRelativeResize="0"/>
                   </pic:nvPicPr>
                   <pic:blipFill>
@@ -1418,12 +1520,12 @@
           <wp:inline distB="114300" distT="114300" distL="114300" distR="114300">
             <wp:extent cx="4027293" cy="2818130"/>
             <wp:effectExtent b="0" l="0" r="0" t="0"/>
-            <wp:docPr id="4951" name="image3.png"/>
+            <wp:docPr id="4951" name="image2.png"/>
             <a:graphic>
               <a:graphicData uri="http://schemas.openxmlformats.org/drawingml/2006/picture">
                 <pic:pic>
                   <pic:nvPicPr>
-                    <pic:cNvPr id="0" name="image3.png"/>
+                    <pic:cNvPr id="0" name="image2.png"/>
                     <pic:cNvPicPr preferRelativeResize="0"/>
                   </pic:nvPicPr>
                   <pic:blipFill>
@@ -1574,12 +1676,12 @@
           <wp:inline distB="114300" distT="114300" distL="114300" distR="114300">
             <wp:extent cx="5943600" cy="3287115"/>
             <wp:effectExtent b="0" l="0" r="0" t="0"/>
-            <wp:docPr id="4947" name="image11.jpg"/>
+            <wp:docPr id="4947" name="image10.jpg"/>
             <a:graphic>
               <a:graphicData uri="http://schemas.openxmlformats.org/drawingml/2006/picture">
                 <pic:pic>
                   <pic:nvPicPr>
-                    <pic:cNvPr id="0" name="image11.jpg"/>
+                    <pic:cNvPr id="0" name="image10.jpg"/>
                     <pic:cNvPicPr preferRelativeResize="0"/>
                   </pic:nvPicPr>
                   <pic:blipFill>
@@ -1698,12 +1800,12 @@
           <wp:inline distB="114300" distT="114300" distL="114300" distR="114300">
             <wp:extent cx="6076950" cy="5765928"/>
             <wp:effectExtent b="0" l="0" r="0" t="0"/>
-            <wp:docPr id="4956" name="image5.png"/>
+            <wp:docPr id="4956" name="image9.png"/>
             <a:graphic>
               <a:graphicData uri="http://schemas.openxmlformats.org/drawingml/2006/picture">
                 <pic:pic>
                   <pic:nvPicPr>
-                    <pic:cNvPr id="0" name="image5.png"/>
+                    <pic:cNvPr id="0" name="image9.png"/>
                     <pic:cNvPicPr preferRelativeResize="0"/>
                   </pic:nvPicPr>
                   <pic:blipFill>
@@ -1798,12 +1900,12 @@
           <wp:inline distB="114300" distT="114300" distL="114300" distR="114300">
             <wp:extent cx="5943600" cy="4493525"/>
             <wp:effectExtent b="0" l="0" r="0" t="0"/>
-            <wp:docPr id="4952" name="image4.png"/>
+            <wp:docPr id="4952" name="image8.png"/>
             <a:graphic>
               <a:graphicData uri="http://schemas.openxmlformats.org/drawingml/2006/picture">
                 <pic:pic>
                   <pic:nvPicPr>
-                    <pic:cNvPr id="0" name="image4.png"/>
+                    <pic:cNvPr id="0" name="image8.png"/>
                     <pic:cNvPicPr preferRelativeResize="0"/>
                   </pic:nvPicPr>
                   <pic:blipFill>
@@ -1857,12 +1959,12 @@
           <wp:inline distB="114300" distT="114300" distL="114300" distR="114300">
             <wp:extent cx="5943600" cy="6489700"/>
             <wp:effectExtent b="0" l="0" r="0" t="0"/>
-            <wp:docPr id="4949" name="image10.png"/>
+            <wp:docPr id="4949" name="image4.png"/>
             <a:graphic>
               <a:graphicData uri="http://schemas.openxmlformats.org/drawingml/2006/picture">
                 <pic:pic>
                   <pic:nvPicPr>
-                    <pic:cNvPr id="0" name="image10.png"/>
+                    <pic:cNvPr id="0" name="image4.png"/>
                     <pic:cNvPicPr preferRelativeResize="0"/>
                   </pic:nvPicPr>
                   <pic:blipFill>
@@ -2052,12 +2154,12 @@
           <wp:inline distB="114300" distT="114300" distL="114300" distR="114300">
             <wp:extent cx="6144260" cy="2768600"/>
             <wp:effectExtent b="0" l="0" r="0" t="0"/>
-            <wp:docPr id="4955" name="image6.png"/>
+            <wp:docPr id="4955" name="image7.png"/>
             <a:graphic>
               <a:graphicData uri="http://schemas.openxmlformats.org/drawingml/2006/picture">
                 <pic:pic>
                   <pic:nvPicPr>
-                    <pic:cNvPr id="0" name="image6.png"/>
+                    <pic:cNvPr id="0" name="image7.png"/>
                     <pic:cNvPicPr preferRelativeResize="0"/>
                   </pic:nvPicPr>
                   <pic:blipFill>
@@ -2087,12 +2189,12 @@
           <wp:inline distB="114300" distT="114300" distL="114300" distR="114300">
             <wp:extent cx="6144260" cy="4406900"/>
             <wp:effectExtent b="0" l="0" r="0" t="0"/>
-            <wp:docPr id="4954" name="image1.png"/>
+            <wp:docPr id="4954" name="image5.png"/>
             <a:graphic>
               <a:graphicData uri="http://schemas.openxmlformats.org/drawingml/2006/picture">
                 <pic:pic>
                   <pic:nvPicPr>
-                    <pic:cNvPr id="0" name="image1.png"/>
+                    <pic:cNvPr id="0" name="image5.png"/>
                     <pic:cNvPicPr preferRelativeResize="0"/>
                   </pic:nvPicPr>
                   <pic:blipFill>
@@ -2143,12 +2245,12 @@
           <wp:inline distB="114300" distT="114300" distL="114300" distR="114300">
             <wp:extent cx="3105150" cy="5819775"/>
             <wp:effectExtent b="0" l="0" r="0" t="0"/>
-            <wp:docPr id="4948" name="image9.png"/>
+            <wp:docPr id="4948" name="image1.png"/>
             <a:graphic>
               <a:graphicData uri="http://schemas.openxmlformats.org/drawingml/2006/picture">
                 <pic:pic>
                   <pic:nvPicPr>
-                    <pic:cNvPr id="0" name="image9.png"/>
+                    <pic:cNvPr id="0" name="image1.png"/>
                     <pic:cNvPicPr preferRelativeResize="0"/>
                   </pic:nvPicPr>
                   <pic:blipFill>
@@ -2414,12 +2516,12 @@
             <wp:extent cx="3448050" cy="1781175"/>
             <wp:effectExtent b="0" l="0" r="0" t="0"/>
             <wp:wrapSquare wrapText="bothSides" distB="0" distT="0" distL="114300" distR="114300"/>
-            <wp:docPr id="4957" name="image8.jpg"/>
+            <wp:docPr id="4957" name="image11.jpg"/>
             <a:graphic>
               <a:graphicData uri="http://schemas.openxmlformats.org/drawingml/2006/picture">
                 <pic:pic>
                   <pic:nvPicPr>
-                    <pic:cNvPr id="0" name="image8.jpg"/>
+                    <pic:cNvPr id="0" name="image11.jpg"/>
                     <pic:cNvPicPr preferRelativeResize="0"/>
                   </pic:nvPicPr>
                   <pic:blipFill>
@@ -5974,7 +6076,7 @@
 
 <file path=customXML/item1.xml><?xml version="1.0" encoding="utf-8"?>
 <go:gDocsCustomXmlDataStorage xmlns:go="http://customooxmlschemas.google.com/" xmlns:r="http://schemas.openxmlformats.org/officeDocument/2006/relationships">
-  <go:docsCustomData xmlns:go="http://customooxmlschemas.google.com/" roundtripDataSignature="AMtx7mglUntSo0JjToHzewmHhbJWBDJtgA==">AMUW2mWSj7w17GXjMIhofDLDp50Ed4MxvIAiEgTTPPInUTs659ehIPxEwuPy0B/I701Afu306E0DzxEXZC/9MZBJFqcpVbe6WE9zmTiEtDo8PuyUsv7Pr7SejDKcWDS+WoxvMtqDjnOCy4NfBcDoQ+wfQYFthuAg2B6ZCMv+omluTtL+v6bFYdhimmp90zWyzYHfCmMnAwvzpr4L4TuIO2BhwpV/f3zSs5kNxV8fjV0EmPL8YZgDOVpJ64O11MY18LPk0guY7nVE</go:docsCustomData>
+  <go:docsCustomData xmlns:go="http://customooxmlschemas.google.com/" roundtripDataSignature="AMtx7mglUntSo0JjToHzewmHhbJWBDJtgA==">AMUW2mVolmjL3LXNkeOqevWgmnZH+fEHNIiCDqaj04ZukSDr6d9d+DzT2rnB2aYaZPcDHP4woLarhTKcPCRMI7OPpS9q8U+D/xvLV59WSvh9vDy77miyuiG6Jqymr/p4u5udIImPT4IfhCfIitF2Y+7CFycAdYZdOVJEXSahq7QIb4gjd4Fu3FVXKP84U/vUUXJwTwpjFLYo69hhSXbi6hXxg/1wKSsfhtu3sFEyNsIlySZ7cCbO722rlzzF1YdOztOwaLj9Q+02</go:docsCustomData>
 </go:gDocsCustomXmlDataStorage>
 </file>
 

</xml_diff>